<commit_message>
Enemy detecting player objects
</commit_message>
<xml_diff>
--- a/Documents/Basic Gameplay Requirements.docx
+++ b/Documents/Basic Gameplay Requirements.docx
@@ -76,6 +76,33 @@
           <w:szCs w:val="24"/>
         </w:rPr>
       </w:pPr>
+      <w:r>
+        <w:rPr>
+          <w:sz w:val="24"/>
+          <w:szCs w:val="24"/>
+        </w:rPr>
+        <w:t>Item’s rotation should be reset upon picking it up, otherwise it will freeze with the rotation it had when the player grabbed it.</w:t>
+      </w:r>
+    </w:p>
+    <w:p>
+      <w:pPr>
+        <w:pStyle w:val="ListParagraph"/>
+        <w:numPr>
+          <w:ilvl w:val="2"/>
+          <w:numId w:val="1"/>
+        </w:numPr>
+        <w:rPr>
+          <w:sz w:val="24"/>
+          <w:szCs w:val="24"/>
+        </w:rPr>
+      </w:pPr>
+      <w:r>
+        <w:rPr>
+          <w:sz w:val="24"/>
+          <w:szCs w:val="24"/>
+        </w:rPr>
+        <w:t>Limit distance of raycast pickup, otherwise you can grab things that are really far away</w:t>
+      </w:r>
       <w:bookmarkStart w:id="0" w:name="_GoBack"/>
       <w:bookmarkEnd w:id="0"/>
     </w:p>

</xml_diff>

<commit_message>
Enemies can patrol, chase, or both
</commit_message>
<xml_diff>
--- a/Documents/Basic Gameplay Requirements.docx
+++ b/Documents/Basic Gameplay Requirements.docx
@@ -101,488 +101,708 @@
           <w:sz w:val="24"/>
           <w:szCs w:val="24"/>
         </w:rPr>
-        <w:t>Limit distance of raycast pickup, otherwise you can grab things that are really far away</w:t>
+        <w:t xml:space="preserve">Limit distance of </w:t>
+      </w:r>
+      <w:proofErr w:type="spellStart"/>
+      <w:r>
+        <w:rPr>
+          <w:sz w:val="24"/>
+          <w:szCs w:val="24"/>
+        </w:rPr>
+        <w:t>raycast</w:t>
+      </w:r>
+      <w:proofErr w:type="spellEnd"/>
+      <w:r>
+        <w:rPr>
+          <w:sz w:val="24"/>
+          <w:szCs w:val="24"/>
+        </w:rPr>
+        <w:t xml:space="preserve"> pickup, otherwise you can grab things that are really far away</w:t>
+      </w:r>
+    </w:p>
+    <w:p>
+      <w:pPr>
+        <w:pStyle w:val="ListParagraph"/>
+        <w:numPr>
+          <w:ilvl w:val="1"/>
+          <w:numId w:val="1"/>
+        </w:numPr>
+        <w:rPr>
+          <w:sz w:val="24"/>
+          <w:szCs w:val="24"/>
+        </w:rPr>
+      </w:pPr>
+      <w:r>
+        <w:rPr>
+          <w:sz w:val="24"/>
+          <w:szCs w:val="24"/>
+        </w:rPr>
+        <w:t>Items must</w:t>
+      </w:r>
+      <w:r>
+        <w:rPr>
+          <w:sz w:val="24"/>
+          <w:szCs w:val="24"/>
+        </w:rPr>
+        <w:t xml:space="preserve"> always</w:t>
+      </w:r>
+      <w:r>
+        <w:rPr>
+          <w:sz w:val="24"/>
+          <w:szCs w:val="24"/>
+        </w:rPr>
+        <w:t xml:space="preserve"> react to physics</w:t>
+      </w:r>
+      <w:r>
+        <w:rPr>
+          <w:sz w:val="24"/>
+          <w:szCs w:val="24"/>
+        </w:rPr>
+        <w:t xml:space="preserve"> and other objects</w:t>
+      </w:r>
+    </w:p>
+    <w:p>
+      <w:pPr>
+        <w:pStyle w:val="ListParagraph"/>
+        <w:numPr>
+          <w:ilvl w:val="2"/>
+          <w:numId w:val="1"/>
+        </w:numPr>
+        <w:rPr>
+          <w:sz w:val="24"/>
+          <w:szCs w:val="24"/>
+        </w:rPr>
+      </w:pPr>
+      <w:r>
+        <w:rPr>
+          <w:sz w:val="24"/>
+          <w:szCs w:val="24"/>
+        </w:rPr>
+        <w:t>If player drops item off a cliff, the item should keep falling (gravity still active) until out of sight (far distance), then de-spawn.</w:t>
+      </w:r>
+    </w:p>
+    <w:p>
+      <w:pPr>
+        <w:pStyle w:val="ListParagraph"/>
+        <w:numPr>
+          <w:ilvl w:val="1"/>
+          <w:numId w:val="1"/>
+        </w:numPr>
+        <w:rPr>
+          <w:sz w:val="24"/>
+          <w:szCs w:val="24"/>
+        </w:rPr>
+      </w:pPr>
+      <w:r>
+        <w:rPr>
+          <w:sz w:val="24"/>
+          <w:szCs w:val="24"/>
+        </w:rPr>
+        <w:t>Items</w:t>
+      </w:r>
+      <w:r>
+        <w:rPr>
+          <w:sz w:val="24"/>
+          <w:szCs w:val="24"/>
+        </w:rPr>
+        <w:t xml:space="preserve"> should visibly</w:t>
+      </w:r>
+      <w:r>
+        <w:rPr>
+          <w:sz w:val="24"/>
+          <w:szCs w:val="24"/>
+        </w:rPr>
+        <w:t xml:space="preserve"> react to collisions if thrown/dropped by the player.</w:t>
+      </w:r>
+    </w:p>
+    <w:p>
+      <w:pPr>
+        <w:pStyle w:val="ListParagraph"/>
+        <w:numPr>
+          <w:ilvl w:val="2"/>
+          <w:numId w:val="1"/>
+        </w:numPr>
+        <w:rPr>
+          <w:sz w:val="24"/>
+          <w:szCs w:val="24"/>
+        </w:rPr>
+      </w:pPr>
+      <w:r>
+        <w:rPr>
+          <w:sz w:val="24"/>
+          <w:szCs w:val="24"/>
+        </w:rPr>
+        <w:t>Player throws item. If item hits something that is not an enemy,</w:t>
+      </w:r>
+      <w:r>
+        <w:rPr>
+          <w:sz w:val="24"/>
+          <w:szCs w:val="24"/>
+        </w:rPr>
+        <w:t xml:space="preserve"> alert nearby enemies (suspicion +1) and draw their attention to where the item hit (change from idle/pace to </w:t>
+      </w:r>
+      <w:r>
+        <w:rPr>
+          <w:sz w:val="24"/>
+          <w:szCs w:val="24"/>
+        </w:rPr>
+        <w:t>search</w:t>
+      </w:r>
+      <w:r>
+        <w:rPr>
+          <w:sz w:val="24"/>
+          <w:szCs w:val="24"/>
+        </w:rPr>
+        <w:t>).</w:t>
+      </w:r>
+    </w:p>
+    <w:p>
+      <w:pPr>
+        <w:pStyle w:val="ListParagraph"/>
+        <w:numPr>
+          <w:ilvl w:val="3"/>
+          <w:numId w:val="1"/>
+        </w:numPr>
+        <w:rPr>
+          <w:sz w:val="24"/>
+          <w:szCs w:val="24"/>
+        </w:rPr>
+      </w:pPr>
+      <w:r>
+        <w:rPr>
+          <w:sz w:val="24"/>
+          <w:szCs w:val="24"/>
+        </w:rPr>
+        <w:t>If item hits enemy, suspicion is set to hig</w:t>
+      </w:r>
+      <w:r>
+        <w:rPr>
+          <w:sz w:val="24"/>
+          <w:szCs w:val="24"/>
+        </w:rPr>
+        <w:t>hest and enemies start to chase</w:t>
+      </w:r>
+      <w:r>
+        <w:rPr>
+          <w:sz w:val="24"/>
+          <w:szCs w:val="24"/>
+        </w:rPr>
+        <w:t xml:space="preserve"> player.</w:t>
+      </w:r>
+    </w:p>
+    <w:p>
+      <w:pPr>
+        <w:pStyle w:val="ListParagraph"/>
+        <w:numPr>
+          <w:ilvl w:val="0"/>
+          <w:numId w:val="1"/>
+        </w:numPr>
+        <w:rPr>
+          <w:sz w:val="24"/>
+          <w:szCs w:val="24"/>
+        </w:rPr>
+      </w:pPr>
+      <w:r>
+        <w:rPr>
+          <w:sz w:val="24"/>
+          <w:szCs w:val="24"/>
+        </w:rPr>
+        <w:t>Suspicion system for enemy behavior.</w:t>
+      </w:r>
+    </w:p>
+    <w:p>
+      <w:pPr>
+        <w:pStyle w:val="ListParagraph"/>
+        <w:numPr>
+          <w:ilvl w:val="1"/>
+          <w:numId w:val="1"/>
+        </w:numPr>
+        <w:rPr>
+          <w:sz w:val="24"/>
+          <w:szCs w:val="24"/>
+        </w:rPr>
+      </w:pPr>
+      <w:r>
+        <w:rPr>
+          <w:sz w:val="24"/>
+          <w:szCs w:val="24"/>
+        </w:rPr>
+        <w:t>By default enemies either pace or idle and spawn in at 0 suspicion.</w:t>
+      </w:r>
+    </w:p>
+    <w:p>
+      <w:pPr>
+        <w:pStyle w:val="ListParagraph"/>
+        <w:numPr>
+          <w:ilvl w:val="2"/>
+          <w:numId w:val="1"/>
+        </w:numPr>
+        <w:rPr>
+          <w:sz w:val="24"/>
+          <w:szCs w:val="24"/>
+        </w:rPr>
+      </w:pPr>
+      <w:r>
+        <w:rPr>
+          <w:sz w:val="24"/>
+          <w:szCs w:val="24"/>
+        </w:rPr>
+        <w:t>If suspicion = 0, enemies idle/pace.</w:t>
+      </w:r>
+    </w:p>
+    <w:p>
+      <w:pPr>
+        <w:pStyle w:val="ListParagraph"/>
+        <w:numPr>
+          <w:ilvl w:val="1"/>
+          <w:numId w:val="1"/>
+        </w:numPr>
+        <w:rPr>
+          <w:sz w:val="24"/>
+          <w:szCs w:val="24"/>
+        </w:rPr>
+      </w:pPr>
+      <w:r>
+        <w:rPr>
+          <w:sz w:val="24"/>
+          <w:szCs w:val="24"/>
+        </w:rPr>
+        <w:t>Nearby enemies react to a thrown object. Raises suspicion +1</w:t>
+      </w:r>
+    </w:p>
+    <w:p>
+      <w:pPr>
+        <w:pStyle w:val="ListParagraph"/>
+        <w:numPr>
+          <w:ilvl w:val="2"/>
+          <w:numId w:val="1"/>
+        </w:numPr>
+        <w:rPr>
+          <w:sz w:val="24"/>
+          <w:szCs w:val="24"/>
+        </w:rPr>
+      </w:pPr>
+      <w:r>
+        <w:rPr>
+          <w:sz w:val="24"/>
+          <w:szCs w:val="24"/>
+        </w:rPr>
+        <w:t>Enemies have a check radius? If object lands within the radius, they will search for it.</w:t>
+      </w:r>
+    </w:p>
+    <w:p>
+      <w:pPr>
+        <w:pStyle w:val="ListParagraph"/>
+        <w:numPr>
+          <w:ilvl w:val="1"/>
+          <w:numId w:val="1"/>
+        </w:numPr>
+        <w:rPr>
+          <w:sz w:val="24"/>
+          <w:szCs w:val="24"/>
+        </w:rPr>
+      </w:pPr>
+      <w:r>
+        <w:rPr>
+          <w:sz w:val="24"/>
+          <w:szCs w:val="24"/>
+        </w:rPr>
+        <w:t>If a player-thrown object hits the enemy, suspicion = max and start chasing.</w:t>
+      </w:r>
+    </w:p>
+    <w:p>
+      <w:pPr>
+        <w:pStyle w:val="ListParagraph"/>
+        <w:numPr>
+          <w:ilvl w:val="1"/>
+          <w:numId w:val="1"/>
+        </w:numPr>
+        <w:rPr>
+          <w:sz w:val="24"/>
+          <w:szCs w:val="24"/>
+        </w:rPr>
+      </w:pPr>
+    </w:p>
+    <w:p>
+      <w:pPr>
+        <w:pStyle w:val="ListParagraph"/>
+        <w:numPr>
+          <w:ilvl w:val="0"/>
+          <w:numId w:val="1"/>
+        </w:numPr>
+        <w:rPr>
+          <w:sz w:val="24"/>
+          <w:szCs w:val="24"/>
+        </w:rPr>
+      </w:pPr>
+      <w:r>
+        <w:rPr>
+          <w:sz w:val="24"/>
+          <w:szCs w:val="24"/>
+        </w:rPr>
+        <w:t>Stealth system.</w:t>
+      </w:r>
+    </w:p>
+    <w:p>
+      <w:pPr>
+        <w:pStyle w:val="ListParagraph"/>
+        <w:numPr>
+          <w:ilvl w:val="1"/>
+          <w:numId w:val="1"/>
+        </w:numPr>
+        <w:rPr>
+          <w:sz w:val="24"/>
+          <w:szCs w:val="24"/>
+        </w:rPr>
+      </w:pPr>
+      <w:r>
+        <w:rPr>
+          <w:sz w:val="24"/>
+          <w:szCs w:val="24"/>
+        </w:rPr>
+        <w:t>By default player cannot be seen by enemies. Not affected by light/shadow.</w:t>
+      </w:r>
+    </w:p>
+    <w:p>
+      <w:pPr>
+        <w:pStyle w:val="ListParagraph"/>
+        <w:numPr>
+          <w:ilvl w:val="2"/>
+          <w:numId w:val="1"/>
+        </w:numPr>
+        <w:rPr>
+          <w:sz w:val="24"/>
+          <w:szCs w:val="24"/>
+        </w:rPr>
+      </w:pPr>
+      <w:r>
+        <w:rPr>
+          <w:sz w:val="24"/>
+          <w:szCs w:val="24"/>
+        </w:rPr>
+        <w:t>If player isn’t carrying an object and is not close to an enemy, they can’t be seen.</w:t>
+      </w:r>
+    </w:p>
+    <w:p>
+      <w:pPr>
+        <w:pStyle w:val="ListParagraph"/>
+        <w:numPr>
+          <w:ilvl w:val="1"/>
+          <w:numId w:val="1"/>
+        </w:numPr>
+        <w:rPr>
+          <w:sz w:val="24"/>
+          <w:szCs w:val="24"/>
+        </w:rPr>
+      </w:pPr>
+      <w:r>
+        <w:rPr>
+          <w:sz w:val="24"/>
+          <w:szCs w:val="24"/>
+        </w:rPr>
+        <w:t>If player gets clos</w:t>
+      </w:r>
+      <w:r>
+        <w:rPr>
+          <w:sz w:val="24"/>
+          <w:szCs w:val="24"/>
+        </w:rPr>
+        <w:t>e to an enemy, raise suspicion</w:t>
+      </w:r>
+      <w:r>
+        <w:rPr>
+          <w:sz w:val="24"/>
+          <w:szCs w:val="24"/>
+        </w:rPr>
+        <w:t xml:space="preserve"> </w:t>
+      </w:r>
+      <w:r>
+        <w:rPr>
+          <w:sz w:val="24"/>
+          <w:szCs w:val="24"/>
+        </w:rPr>
+        <w:t>+</w:t>
+      </w:r>
+      <w:r>
+        <w:rPr>
+          <w:sz w:val="24"/>
+          <w:szCs w:val="24"/>
+        </w:rPr>
+        <w:t>1.</w:t>
+      </w:r>
+    </w:p>
+    <w:p>
+      <w:pPr>
+        <w:pStyle w:val="ListParagraph"/>
+        <w:numPr>
+          <w:ilvl w:val="1"/>
+          <w:numId w:val="1"/>
+        </w:numPr>
+        <w:rPr>
+          <w:sz w:val="24"/>
+          <w:szCs w:val="24"/>
+        </w:rPr>
+      </w:pPr>
+      <w:r>
+        <w:rPr>
+          <w:sz w:val="24"/>
+          <w:szCs w:val="24"/>
+        </w:rPr>
+        <w:t>Specific areas (shadows, darkness) will conceal player by default if they’re carrying an object and suspicion is low.</w:t>
+      </w:r>
+    </w:p>
+    <w:p>
+      <w:pPr>
+        <w:pStyle w:val="ListParagraph"/>
+        <w:numPr>
+          <w:ilvl w:val="2"/>
+          <w:numId w:val="1"/>
+        </w:numPr>
+        <w:rPr>
+          <w:sz w:val="24"/>
+          <w:szCs w:val="24"/>
+        </w:rPr>
+      </w:pPr>
+      <w:r>
+        <w:rPr>
+          <w:sz w:val="24"/>
+          <w:szCs w:val="24"/>
+        </w:rPr>
+        <w:t>If the player is in the right area (shadows, darkness)</w:t>
+      </w:r>
+      <w:r>
+        <w:rPr>
+          <w:sz w:val="24"/>
+          <w:szCs w:val="24"/>
+        </w:rPr>
+        <w:t xml:space="preserve"> and suspicion is 0 (or slightly higher), the player is concealed.</w:t>
+      </w:r>
+    </w:p>
+    <w:p>
+      <w:pPr>
+        <w:pStyle w:val="ListParagraph"/>
+        <w:numPr>
+          <w:ilvl w:val="1"/>
+          <w:numId w:val="1"/>
+        </w:numPr>
+        <w:rPr>
+          <w:sz w:val="24"/>
+          <w:szCs w:val="24"/>
+        </w:rPr>
+      </w:pPr>
+      <w:r>
+        <w:rPr>
+          <w:sz w:val="24"/>
+          <w:szCs w:val="24"/>
+        </w:rPr>
+        <w:t>If player is in the right area, carrying an object, and suspicion is higher, or if they’re carrying an object in daylight/light source, set enemy suspicion +1 to a timer. Suspicion will continue to rise until player conceals themselves, drops the item, or the enemy starts to chase.</w:t>
+      </w:r>
+    </w:p>
+    <w:p>
+      <w:pPr>
+        <w:rPr>
+          <w:sz w:val="24"/>
+          <w:szCs w:val="24"/>
+        </w:rPr>
+      </w:pPr>
+    </w:p>
+    <w:p>
+      <w:pPr>
+        <w:rPr>
+          <w:sz w:val="24"/>
+          <w:szCs w:val="24"/>
+        </w:rPr>
+      </w:pPr>
+      <w:r>
+        <w:rPr>
+          <w:sz w:val="24"/>
+          <w:szCs w:val="24"/>
+        </w:rPr>
+        <w:lastRenderedPageBreak/>
+        <w:t>Current Progress:</w:t>
+      </w:r>
+    </w:p>
+    <w:p>
+      <w:pPr>
+        <w:pStyle w:val="ListParagraph"/>
+        <w:numPr>
+          <w:ilvl w:val="0"/>
+          <w:numId w:val="2"/>
+        </w:numPr>
+        <w:rPr>
+          <w:sz w:val="24"/>
+          <w:szCs w:val="24"/>
+        </w:rPr>
+      </w:pPr>
+      <w:r>
+        <w:rPr>
+          <w:sz w:val="24"/>
+          <w:szCs w:val="24"/>
+        </w:rPr>
+        <w:t>Items can be picked up, dropped, and thrown.</w:t>
+      </w:r>
+    </w:p>
+    <w:p>
+      <w:pPr>
+        <w:pStyle w:val="ListParagraph"/>
+        <w:numPr>
+          <w:ilvl w:val="0"/>
+          <w:numId w:val="2"/>
+        </w:numPr>
+        <w:rPr>
+          <w:sz w:val="24"/>
+          <w:szCs w:val="24"/>
+        </w:rPr>
+      </w:pPr>
+      <w:r>
+        <w:rPr>
+          <w:sz w:val="24"/>
+          <w:szCs w:val="24"/>
+        </w:rPr>
+        <w:t>Items react to physics.</w:t>
+      </w:r>
+    </w:p>
+    <w:p>
+      <w:pPr>
+        <w:pStyle w:val="ListParagraph"/>
+        <w:numPr>
+          <w:ilvl w:val="0"/>
+          <w:numId w:val="2"/>
+        </w:numPr>
+        <w:rPr>
+          <w:sz w:val="24"/>
+          <w:szCs w:val="24"/>
+        </w:rPr>
+      </w:pPr>
+      <w:r>
+        <w:rPr>
+          <w:sz w:val="24"/>
+          <w:szCs w:val="24"/>
+        </w:rPr>
+        <w:t>Enemies chase objects thrown by player if the object is within range.</w:t>
+      </w:r>
+    </w:p>
+    <w:p>
+      <w:pPr>
+        <w:pStyle w:val="ListParagraph"/>
+        <w:numPr>
+          <w:ilvl w:val="0"/>
+          <w:numId w:val="2"/>
+        </w:numPr>
+        <w:rPr>
+          <w:sz w:val="24"/>
+          <w:szCs w:val="24"/>
+        </w:rPr>
+      </w:pPr>
+      <w:r>
+        <w:rPr>
+          <w:sz w:val="24"/>
+          <w:szCs w:val="24"/>
+        </w:rPr>
+        <w:t>Enemy chases player if player throws object at them, hits them, and is within range.</w:t>
+      </w:r>
+    </w:p>
+    <w:p>
+      <w:pPr>
+        <w:pStyle w:val="ListParagraph"/>
+        <w:numPr>
+          <w:ilvl w:val="0"/>
+          <w:numId w:val="2"/>
+        </w:numPr>
+        <w:rPr>
+          <w:sz w:val="24"/>
+          <w:szCs w:val="24"/>
+        </w:rPr>
+      </w:pPr>
+      <w:r>
+        <w:rPr>
+          <w:sz w:val="24"/>
+          <w:szCs w:val="24"/>
+        </w:rPr>
+        <w:t>Suspicion ticks up +1 per second if player gets too close to enemy.</w:t>
+      </w:r>
+    </w:p>
+    <w:p>
+      <w:pPr>
+        <w:pStyle w:val="ListParagraph"/>
+        <w:numPr>
+          <w:ilvl w:val="0"/>
+          <w:numId w:val="2"/>
+        </w:numPr>
+        <w:rPr>
+          <w:sz w:val="24"/>
+          <w:szCs w:val="24"/>
+        </w:rPr>
+      </w:pPr>
+      <w:r>
+        <w:rPr>
+          <w:sz w:val="24"/>
+          <w:szCs w:val="24"/>
+        </w:rPr>
+        <w:t>Suspicion drops per second if player goes out of enemy range.</w:t>
+      </w:r>
+    </w:p>
+    <w:p>
+      <w:pPr>
+        <w:pStyle w:val="ListParagraph"/>
+        <w:numPr>
+          <w:ilvl w:val="0"/>
+          <w:numId w:val="2"/>
+        </w:numPr>
+        <w:rPr>
+          <w:sz w:val="24"/>
+          <w:szCs w:val="24"/>
+        </w:rPr>
+      </w:pPr>
+      <w:r>
+        <w:rPr>
+          <w:sz w:val="24"/>
+          <w:szCs w:val="24"/>
+        </w:rPr>
+        <w:t>By default player cannot be seen by enemies.</w:t>
+      </w:r>
+    </w:p>
+    <w:p>
+      <w:pPr>
+        <w:pStyle w:val="ListParagraph"/>
+        <w:numPr>
+          <w:ilvl w:val="0"/>
+          <w:numId w:val="2"/>
+        </w:numPr>
+        <w:rPr>
+          <w:sz w:val="24"/>
+          <w:szCs w:val="24"/>
+        </w:rPr>
+      </w:pPr>
+      <w:r>
+        <w:rPr>
+          <w:sz w:val="24"/>
+          <w:szCs w:val="24"/>
+        </w:rPr>
+        <w:t>If a player-thrown object hits the enemy, suspicion = max and start chasing.</w:t>
+      </w:r>
+    </w:p>
+    <w:p>
+      <w:pPr>
+        <w:pStyle w:val="ListParagraph"/>
+        <w:numPr>
+          <w:ilvl w:val="0"/>
+          <w:numId w:val="2"/>
+        </w:numPr>
+        <w:rPr>
+          <w:sz w:val="24"/>
+          <w:szCs w:val="24"/>
+        </w:rPr>
+      </w:pPr>
+      <w:r>
+        <w:rPr>
+          <w:sz w:val="24"/>
+          <w:szCs w:val="24"/>
+        </w:rPr>
+        <w:t>Enemies can now patrol and chase the player. Enemies will return to their patrol after suspicion drops.</w:t>
       </w:r>
       <w:bookmarkStart w:id="0" w:name="_GoBack"/>
       <w:bookmarkEnd w:id="0"/>
-    </w:p>
-    <w:p>
-      <w:pPr>
-        <w:pStyle w:val="ListParagraph"/>
-        <w:numPr>
-          <w:ilvl w:val="1"/>
-          <w:numId w:val="1"/>
-        </w:numPr>
-        <w:rPr>
-          <w:sz w:val="24"/>
-          <w:szCs w:val="24"/>
-        </w:rPr>
-      </w:pPr>
-      <w:r>
-        <w:rPr>
-          <w:sz w:val="24"/>
-          <w:szCs w:val="24"/>
-        </w:rPr>
-        <w:t>Items must</w:t>
-      </w:r>
-      <w:r>
-        <w:rPr>
-          <w:sz w:val="24"/>
-          <w:szCs w:val="24"/>
-        </w:rPr>
-        <w:t xml:space="preserve"> always</w:t>
-      </w:r>
-      <w:r>
-        <w:rPr>
-          <w:sz w:val="24"/>
-          <w:szCs w:val="24"/>
-        </w:rPr>
-        <w:t xml:space="preserve"> react to physics</w:t>
-      </w:r>
-      <w:r>
-        <w:rPr>
-          <w:sz w:val="24"/>
-          <w:szCs w:val="24"/>
-        </w:rPr>
-        <w:t xml:space="preserve"> and other objects</w:t>
-      </w:r>
-    </w:p>
-    <w:p>
-      <w:pPr>
-        <w:pStyle w:val="ListParagraph"/>
-        <w:numPr>
-          <w:ilvl w:val="2"/>
-          <w:numId w:val="1"/>
-        </w:numPr>
-        <w:rPr>
-          <w:sz w:val="24"/>
-          <w:szCs w:val="24"/>
-        </w:rPr>
-      </w:pPr>
-      <w:r>
-        <w:rPr>
-          <w:sz w:val="24"/>
-          <w:szCs w:val="24"/>
-        </w:rPr>
-        <w:t>If player drops item off a cliff, the item should keep falling (gravity still active) until out of sight (far distance), then de-spawn.</w:t>
-      </w:r>
-    </w:p>
-    <w:p>
-      <w:pPr>
-        <w:pStyle w:val="ListParagraph"/>
-        <w:numPr>
-          <w:ilvl w:val="1"/>
-          <w:numId w:val="1"/>
-        </w:numPr>
-        <w:rPr>
-          <w:sz w:val="24"/>
-          <w:szCs w:val="24"/>
-        </w:rPr>
-      </w:pPr>
-      <w:r>
-        <w:rPr>
-          <w:sz w:val="24"/>
-          <w:szCs w:val="24"/>
-        </w:rPr>
-        <w:t>Items</w:t>
-      </w:r>
-      <w:r>
-        <w:rPr>
-          <w:sz w:val="24"/>
-          <w:szCs w:val="24"/>
-        </w:rPr>
-        <w:t xml:space="preserve"> should visibly</w:t>
-      </w:r>
-      <w:r>
-        <w:rPr>
-          <w:sz w:val="24"/>
-          <w:szCs w:val="24"/>
-        </w:rPr>
-        <w:t xml:space="preserve"> react to collisions if thrown/dropped by the player.</w:t>
-      </w:r>
-    </w:p>
-    <w:p>
-      <w:pPr>
-        <w:pStyle w:val="ListParagraph"/>
-        <w:numPr>
-          <w:ilvl w:val="2"/>
-          <w:numId w:val="1"/>
-        </w:numPr>
-        <w:rPr>
-          <w:sz w:val="24"/>
-          <w:szCs w:val="24"/>
-        </w:rPr>
-      </w:pPr>
-      <w:r>
-        <w:rPr>
-          <w:sz w:val="24"/>
-          <w:szCs w:val="24"/>
-        </w:rPr>
-        <w:t>Player throws item. If item hits something that is not an enemy,</w:t>
-      </w:r>
-      <w:r>
-        <w:rPr>
-          <w:sz w:val="24"/>
-          <w:szCs w:val="24"/>
-        </w:rPr>
-        <w:t xml:space="preserve"> alert nearby enemies (suspicion +1) and draw their attention to where the item hit (change from idle/pace to </w:t>
-      </w:r>
-      <w:r>
-        <w:rPr>
-          <w:sz w:val="24"/>
-          <w:szCs w:val="24"/>
-        </w:rPr>
-        <w:t>search</w:t>
-      </w:r>
-      <w:r>
-        <w:rPr>
-          <w:sz w:val="24"/>
-          <w:szCs w:val="24"/>
-        </w:rPr>
-        <w:t>).</w:t>
-      </w:r>
-    </w:p>
-    <w:p>
-      <w:pPr>
-        <w:pStyle w:val="ListParagraph"/>
-        <w:numPr>
-          <w:ilvl w:val="3"/>
-          <w:numId w:val="1"/>
-        </w:numPr>
-        <w:rPr>
-          <w:sz w:val="24"/>
-          <w:szCs w:val="24"/>
-        </w:rPr>
-      </w:pPr>
-      <w:r>
-        <w:rPr>
-          <w:sz w:val="24"/>
-          <w:szCs w:val="24"/>
-        </w:rPr>
-        <w:t>If item hits enemy, suspicion is set to hig</w:t>
-      </w:r>
-      <w:r>
-        <w:rPr>
-          <w:sz w:val="24"/>
-          <w:szCs w:val="24"/>
-        </w:rPr>
-        <w:t>hest and enemies start to chase</w:t>
-      </w:r>
-      <w:r>
-        <w:rPr>
-          <w:sz w:val="24"/>
-          <w:szCs w:val="24"/>
-        </w:rPr>
-        <w:t xml:space="preserve"> player.</w:t>
-      </w:r>
-    </w:p>
-    <w:p>
-      <w:pPr>
-        <w:pStyle w:val="ListParagraph"/>
-        <w:numPr>
-          <w:ilvl w:val="0"/>
-          <w:numId w:val="1"/>
-        </w:numPr>
-        <w:rPr>
-          <w:sz w:val="24"/>
-          <w:szCs w:val="24"/>
-        </w:rPr>
-      </w:pPr>
-      <w:r>
-        <w:rPr>
-          <w:sz w:val="24"/>
-          <w:szCs w:val="24"/>
-        </w:rPr>
-        <w:t>Suspicion system for enemy behavior.</w:t>
-      </w:r>
-    </w:p>
-    <w:p>
-      <w:pPr>
-        <w:pStyle w:val="ListParagraph"/>
-        <w:numPr>
-          <w:ilvl w:val="1"/>
-          <w:numId w:val="1"/>
-        </w:numPr>
-        <w:rPr>
-          <w:sz w:val="24"/>
-          <w:szCs w:val="24"/>
-        </w:rPr>
-      </w:pPr>
-      <w:r>
-        <w:rPr>
-          <w:sz w:val="24"/>
-          <w:szCs w:val="24"/>
-        </w:rPr>
-        <w:t>By default enemies either pace or idle and spawn in at 0 suspicion.</w:t>
-      </w:r>
-    </w:p>
-    <w:p>
-      <w:pPr>
-        <w:pStyle w:val="ListParagraph"/>
-        <w:numPr>
-          <w:ilvl w:val="2"/>
-          <w:numId w:val="1"/>
-        </w:numPr>
-        <w:rPr>
-          <w:sz w:val="24"/>
-          <w:szCs w:val="24"/>
-        </w:rPr>
-      </w:pPr>
-      <w:r>
-        <w:rPr>
-          <w:sz w:val="24"/>
-          <w:szCs w:val="24"/>
-        </w:rPr>
-        <w:t>If suspicion = 0, enemies idle/pace.</w:t>
-      </w:r>
-    </w:p>
-    <w:p>
-      <w:pPr>
-        <w:pStyle w:val="ListParagraph"/>
-        <w:numPr>
-          <w:ilvl w:val="1"/>
-          <w:numId w:val="1"/>
-        </w:numPr>
-        <w:rPr>
-          <w:sz w:val="24"/>
-          <w:szCs w:val="24"/>
-        </w:rPr>
-      </w:pPr>
-      <w:r>
-        <w:rPr>
-          <w:sz w:val="24"/>
-          <w:szCs w:val="24"/>
-        </w:rPr>
-        <w:t>Nearby enemies react to a thrown object. Raises suspicion +1</w:t>
-      </w:r>
-    </w:p>
-    <w:p>
-      <w:pPr>
-        <w:pStyle w:val="ListParagraph"/>
-        <w:numPr>
-          <w:ilvl w:val="2"/>
-          <w:numId w:val="1"/>
-        </w:numPr>
-        <w:rPr>
-          <w:sz w:val="24"/>
-          <w:szCs w:val="24"/>
-        </w:rPr>
-      </w:pPr>
-      <w:r>
-        <w:rPr>
-          <w:sz w:val="24"/>
-          <w:szCs w:val="24"/>
-        </w:rPr>
-        <w:t>Enemies have a check radius? If object lands within the radius, they will search for it.</w:t>
-      </w:r>
-    </w:p>
-    <w:p>
-      <w:pPr>
-        <w:pStyle w:val="ListParagraph"/>
-        <w:numPr>
-          <w:ilvl w:val="1"/>
-          <w:numId w:val="1"/>
-        </w:numPr>
-        <w:rPr>
-          <w:sz w:val="24"/>
-          <w:szCs w:val="24"/>
-        </w:rPr>
-      </w:pPr>
-      <w:r>
-        <w:rPr>
-          <w:sz w:val="24"/>
-          <w:szCs w:val="24"/>
-        </w:rPr>
-        <w:t>If a player-thrown object hits the enemy, suspicion = max and start chasing.</w:t>
-      </w:r>
-    </w:p>
-    <w:p>
-      <w:pPr>
-        <w:pStyle w:val="ListParagraph"/>
-        <w:numPr>
-          <w:ilvl w:val="1"/>
-          <w:numId w:val="1"/>
-        </w:numPr>
-        <w:rPr>
-          <w:sz w:val="24"/>
-          <w:szCs w:val="24"/>
-        </w:rPr>
-      </w:pPr>
-    </w:p>
-    <w:p>
-      <w:pPr>
-        <w:pStyle w:val="ListParagraph"/>
-        <w:numPr>
-          <w:ilvl w:val="0"/>
-          <w:numId w:val="1"/>
-        </w:numPr>
-        <w:rPr>
-          <w:sz w:val="24"/>
-          <w:szCs w:val="24"/>
-        </w:rPr>
-      </w:pPr>
-      <w:r>
-        <w:rPr>
-          <w:sz w:val="24"/>
-          <w:szCs w:val="24"/>
-        </w:rPr>
-        <w:t>Stealth system.</w:t>
-      </w:r>
-    </w:p>
-    <w:p>
-      <w:pPr>
-        <w:pStyle w:val="ListParagraph"/>
-        <w:numPr>
-          <w:ilvl w:val="1"/>
-          <w:numId w:val="1"/>
-        </w:numPr>
-        <w:rPr>
-          <w:sz w:val="24"/>
-          <w:szCs w:val="24"/>
-        </w:rPr>
-      </w:pPr>
-      <w:r>
-        <w:rPr>
-          <w:sz w:val="24"/>
-          <w:szCs w:val="24"/>
-        </w:rPr>
-        <w:t>By default player cannot be seen by enemies. Not affected by light/shadow.</w:t>
-      </w:r>
-    </w:p>
-    <w:p>
-      <w:pPr>
-        <w:pStyle w:val="ListParagraph"/>
-        <w:numPr>
-          <w:ilvl w:val="2"/>
-          <w:numId w:val="1"/>
-        </w:numPr>
-        <w:rPr>
-          <w:sz w:val="24"/>
-          <w:szCs w:val="24"/>
-        </w:rPr>
-      </w:pPr>
-      <w:r>
-        <w:rPr>
-          <w:sz w:val="24"/>
-          <w:szCs w:val="24"/>
-        </w:rPr>
-        <w:t>If player isn’t carrying an object and is not close to an enemy, they can’t be seen.</w:t>
-      </w:r>
-    </w:p>
-    <w:p>
-      <w:pPr>
-        <w:pStyle w:val="ListParagraph"/>
-        <w:numPr>
-          <w:ilvl w:val="1"/>
-          <w:numId w:val="1"/>
-        </w:numPr>
-        <w:rPr>
-          <w:sz w:val="24"/>
-          <w:szCs w:val="24"/>
-        </w:rPr>
-      </w:pPr>
-      <w:r>
-        <w:rPr>
-          <w:sz w:val="24"/>
-          <w:szCs w:val="24"/>
-        </w:rPr>
-        <w:t>If player gets clos</w:t>
-      </w:r>
-      <w:r>
-        <w:rPr>
-          <w:sz w:val="24"/>
-          <w:szCs w:val="24"/>
-        </w:rPr>
-        <w:t>e to an enemy, raise suspicion</w:t>
-      </w:r>
-      <w:r>
-        <w:rPr>
-          <w:sz w:val="24"/>
-          <w:szCs w:val="24"/>
-        </w:rPr>
-        <w:t xml:space="preserve"> </w:t>
-      </w:r>
-      <w:r>
-        <w:rPr>
-          <w:sz w:val="24"/>
-          <w:szCs w:val="24"/>
-        </w:rPr>
-        <w:t>+</w:t>
-      </w:r>
-      <w:r>
-        <w:rPr>
-          <w:sz w:val="24"/>
-          <w:szCs w:val="24"/>
-        </w:rPr>
-        <w:t>1.</w:t>
-      </w:r>
-    </w:p>
-    <w:p>
-      <w:pPr>
-        <w:pStyle w:val="ListParagraph"/>
-        <w:numPr>
-          <w:ilvl w:val="1"/>
-          <w:numId w:val="1"/>
-        </w:numPr>
-        <w:rPr>
-          <w:sz w:val="24"/>
-          <w:szCs w:val="24"/>
-        </w:rPr>
-      </w:pPr>
-      <w:r>
-        <w:rPr>
-          <w:sz w:val="24"/>
-          <w:szCs w:val="24"/>
-        </w:rPr>
-        <w:t>Specific areas (shadows, darkness) will conceal player by default if they’re carrying an object and suspicion is low.</w:t>
-      </w:r>
-    </w:p>
-    <w:p>
-      <w:pPr>
-        <w:pStyle w:val="ListParagraph"/>
-        <w:numPr>
-          <w:ilvl w:val="2"/>
-          <w:numId w:val="1"/>
-        </w:numPr>
-        <w:rPr>
-          <w:sz w:val="24"/>
-          <w:szCs w:val="24"/>
-        </w:rPr>
-      </w:pPr>
-      <w:r>
-        <w:rPr>
-          <w:sz w:val="24"/>
-          <w:szCs w:val="24"/>
-        </w:rPr>
-        <w:t>If the player is in the right area (shadows, darkness)</w:t>
-      </w:r>
-      <w:r>
-        <w:rPr>
-          <w:sz w:val="24"/>
-          <w:szCs w:val="24"/>
-        </w:rPr>
-        <w:t xml:space="preserve"> and suspicion is 0 (or slightly higher), the player is concealed.</w:t>
-      </w:r>
-    </w:p>
-    <w:p>
-      <w:pPr>
-        <w:pStyle w:val="ListParagraph"/>
-        <w:numPr>
-          <w:ilvl w:val="1"/>
-          <w:numId w:val="1"/>
-        </w:numPr>
-        <w:rPr>
-          <w:sz w:val="24"/>
-          <w:szCs w:val="24"/>
-        </w:rPr>
-      </w:pPr>
-      <w:r>
-        <w:rPr>
-          <w:sz w:val="24"/>
-          <w:szCs w:val="24"/>
-        </w:rPr>
-        <w:t>If player is in the right area, carrying an object, and suspicion is higher, or if they’re carrying an object in daylight/light source, set enemy suspicion +1 to a timer. Suspicion will continue to rise until player conceals themselves, drops the item, or the enemy starts to chase.</w:t>
-      </w:r>
     </w:p>
     <w:sectPr>
       <w:pgSz w:w="12240" w:h="15840"/>
@@ -709,8 +929,124 @@
       </w:rPr>
     </w:lvl>
   </w:abstractNum>
+  <w:abstractNum w:abstractNumId="1" w15:restartNumberingAfterBreak="0">
+    <w:nsid w:val="622D1C65"/>
+    <w:multiLevelType w:val="hybridMultilevel"/>
+    <w:tmpl w:val="2BFCB956"/>
+    <w:lvl w:ilvl="0" w:tplc="04090001">
+      <w:start w:val="1"/>
+      <w:numFmt w:val="bullet"/>
+      <w:lvlText w:val=""/>
+      <w:lvlJc w:val="left"/>
+      <w:pPr>
+        <w:ind w:left="720" w:hanging="360"/>
+      </w:pPr>
+      <w:rPr>
+        <w:rFonts w:ascii="Symbol" w:hAnsi="Symbol" w:hint="default"/>
+      </w:rPr>
+    </w:lvl>
+    <w:lvl w:ilvl="1" w:tplc="04090003" w:tentative="1">
+      <w:start w:val="1"/>
+      <w:numFmt w:val="bullet"/>
+      <w:lvlText w:val="o"/>
+      <w:lvlJc w:val="left"/>
+      <w:pPr>
+        <w:ind w:left="1440" w:hanging="360"/>
+      </w:pPr>
+      <w:rPr>
+        <w:rFonts w:ascii="Courier New" w:hAnsi="Courier New" w:cs="Courier New" w:hint="default"/>
+      </w:rPr>
+    </w:lvl>
+    <w:lvl w:ilvl="2" w:tplc="04090005" w:tentative="1">
+      <w:start w:val="1"/>
+      <w:numFmt w:val="bullet"/>
+      <w:lvlText w:val=""/>
+      <w:lvlJc w:val="left"/>
+      <w:pPr>
+        <w:ind w:left="2160" w:hanging="360"/>
+      </w:pPr>
+      <w:rPr>
+        <w:rFonts w:ascii="Wingdings" w:hAnsi="Wingdings" w:hint="default"/>
+      </w:rPr>
+    </w:lvl>
+    <w:lvl w:ilvl="3" w:tplc="04090001" w:tentative="1">
+      <w:start w:val="1"/>
+      <w:numFmt w:val="bullet"/>
+      <w:lvlText w:val=""/>
+      <w:lvlJc w:val="left"/>
+      <w:pPr>
+        <w:ind w:left="2880" w:hanging="360"/>
+      </w:pPr>
+      <w:rPr>
+        <w:rFonts w:ascii="Symbol" w:hAnsi="Symbol" w:hint="default"/>
+      </w:rPr>
+    </w:lvl>
+    <w:lvl w:ilvl="4" w:tplc="04090003" w:tentative="1">
+      <w:start w:val="1"/>
+      <w:numFmt w:val="bullet"/>
+      <w:lvlText w:val="o"/>
+      <w:lvlJc w:val="left"/>
+      <w:pPr>
+        <w:ind w:left="3600" w:hanging="360"/>
+      </w:pPr>
+      <w:rPr>
+        <w:rFonts w:ascii="Courier New" w:hAnsi="Courier New" w:cs="Courier New" w:hint="default"/>
+      </w:rPr>
+    </w:lvl>
+    <w:lvl w:ilvl="5" w:tplc="04090005" w:tentative="1">
+      <w:start w:val="1"/>
+      <w:numFmt w:val="bullet"/>
+      <w:lvlText w:val=""/>
+      <w:lvlJc w:val="left"/>
+      <w:pPr>
+        <w:ind w:left="4320" w:hanging="360"/>
+      </w:pPr>
+      <w:rPr>
+        <w:rFonts w:ascii="Wingdings" w:hAnsi="Wingdings" w:hint="default"/>
+      </w:rPr>
+    </w:lvl>
+    <w:lvl w:ilvl="6" w:tplc="04090001" w:tentative="1">
+      <w:start w:val="1"/>
+      <w:numFmt w:val="bullet"/>
+      <w:lvlText w:val=""/>
+      <w:lvlJc w:val="left"/>
+      <w:pPr>
+        <w:ind w:left="5040" w:hanging="360"/>
+      </w:pPr>
+      <w:rPr>
+        <w:rFonts w:ascii="Symbol" w:hAnsi="Symbol" w:hint="default"/>
+      </w:rPr>
+    </w:lvl>
+    <w:lvl w:ilvl="7" w:tplc="04090003" w:tentative="1">
+      <w:start w:val="1"/>
+      <w:numFmt w:val="bullet"/>
+      <w:lvlText w:val="o"/>
+      <w:lvlJc w:val="left"/>
+      <w:pPr>
+        <w:ind w:left="5760" w:hanging="360"/>
+      </w:pPr>
+      <w:rPr>
+        <w:rFonts w:ascii="Courier New" w:hAnsi="Courier New" w:cs="Courier New" w:hint="default"/>
+      </w:rPr>
+    </w:lvl>
+    <w:lvl w:ilvl="8" w:tplc="04090005" w:tentative="1">
+      <w:start w:val="1"/>
+      <w:numFmt w:val="bullet"/>
+      <w:lvlText w:val=""/>
+      <w:lvlJc w:val="left"/>
+      <w:pPr>
+        <w:ind w:left="6480" w:hanging="360"/>
+      </w:pPr>
+      <w:rPr>
+        <w:rFonts w:ascii="Wingdings" w:hAnsi="Wingdings" w:hint="default"/>
+      </w:rPr>
+    </w:lvl>
+  </w:abstractNum>
   <w:num w:numId="1">
     <w:abstractNumId w:val="0"/>
+  </w:num>
+  <w:num w:numId="2">
+    <w:abstractNumId w:val="1"/>
   </w:num>
 </w:numbering>
 </file>

</xml_diff>

<commit_message>
Added crouching, need to adjust speed while crouching.
</commit_message>
<xml_diff>
--- a/Documents/Basic Gameplay Requirements.docx
+++ b/Documents/Basic Gameplay Requirements.docx
@@ -101,23 +101,7 @@
           <w:sz w:val="24"/>
           <w:szCs w:val="24"/>
         </w:rPr>
-        <w:t xml:space="preserve">Limit distance of </w:t>
-      </w:r>
-      <w:proofErr w:type="spellStart"/>
-      <w:r>
-        <w:rPr>
-          <w:sz w:val="24"/>
-          <w:szCs w:val="24"/>
-        </w:rPr>
-        <w:t>raycast</w:t>
-      </w:r>
-      <w:proofErr w:type="spellEnd"/>
-      <w:r>
-        <w:rPr>
-          <w:sz w:val="24"/>
-          <w:szCs w:val="24"/>
-        </w:rPr>
-        <w:t xml:space="preserve"> pickup, otherwise you can grab things that are really far away</w:t>
+        <w:t>Limit distance of raycast pickup, otherwise you can grab things that are really far away</w:t>
       </w:r>
     </w:p>
     <w:p>
@@ -409,6 +393,33 @@
         </w:rPr>
         <w:t>If a player-thrown object hits the enemy, suspicion = max and start chasing.</w:t>
       </w:r>
+      <w:r>
+        <w:rPr>
+          <w:sz w:val="24"/>
+          <w:szCs w:val="24"/>
+        </w:rPr>
+        <w:t xml:space="preserve"> </w:t>
+      </w:r>
+    </w:p>
+    <w:p>
+      <w:pPr>
+        <w:pStyle w:val="ListParagraph"/>
+        <w:numPr>
+          <w:ilvl w:val="0"/>
+          <w:numId w:val="1"/>
+        </w:numPr>
+        <w:rPr>
+          <w:sz w:val="24"/>
+          <w:szCs w:val="24"/>
+        </w:rPr>
+      </w:pPr>
+      <w:r>
+        <w:rPr>
+          <w:sz w:val="24"/>
+          <w:szCs w:val="24"/>
+        </w:rPr>
+        <w:t>Stealth system.</w:t>
+      </w:r>
     </w:p>
     <w:p>
       <w:pPr>
@@ -422,25 +433,32 @@
           <w:szCs w:val="24"/>
         </w:rPr>
       </w:pPr>
-    </w:p>
-    <w:p>
-      <w:pPr>
-        <w:pStyle w:val="ListParagraph"/>
-        <w:numPr>
-          <w:ilvl w:val="0"/>
-          <w:numId w:val="1"/>
-        </w:numPr>
-        <w:rPr>
-          <w:sz w:val="24"/>
-          <w:szCs w:val="24"/>
-        </w:rPr>
-      </w:pPr>
-      <w:r>
-        <w:rPr>
-          <w:sz w:val="24"/>
-          <w:szCs w:val="24"/>
-        </w:rPr>
-        <w:t>Stealth system.</w:t>
+      <w:r>
+        <w:rPr>
+          <w:sz w:val="24"/>
+          <w:szCs w:val="24"/>
+        </w:rPr>
+        <w:t>By default player cannot be seen by enemies. Not affected by light/shadow.</w:t>
+      </w:r>
+    </w:p>
+    <w:p>
+      <w:pPr>
+        <w:pStyle w:val="ListParagraph"/>
+        <w:numPr>
+          <w:ilvl w:val="2"/>
+          <w:numId w:val="1"/>
+        </w:numPr>
+        <w:rPr>
+          <w:sz w:val="24"/>
+          <w:szCs w:val="24"/>
+        </w:rPr>
+      </w:pPr>
+      <w:r>
+        <w:rPr>
+          <w:sz w:val="24"/>
+          <w:szCs w:val="24"/>
+        </w:rPr>
+        <w:t>If player isn’t carrying an object and is not close to an enemy, they can’t be seen.</w:t>
       </w:r>
     </w:p>
     <w:p>
@@ -460,7 +478,55 @@
           <w:sz w:val="24"/>
           <w:szCs w:val="24"/>
         </w:rPr>
-        <w:t>By default player cannot be seen by enemies. Not affected by light/shadow.</w:t>
+        <w:t>If player gets clos</w:t>
+      </w:r>
+      <w:r>
+        <w:rPr>
+          <w:sz w:val="24"/>
+          <w:szCs w:val="24"/>
+        </w:rPr>
+        <w:t>e to an enemy, raise suspicion</w:t>
+      </w:r>
+      <w:r>
+        <w:rPr>
+          <w:sz w:val="24"/>
+          <w:szCs w:val="24"/>
+        </w:rPr>
+        <w:t xml:space="preserve"> </w:t>
+      </w:r>
+      <w:r>
+        <w:rPr>
+          <w:sz w:val="24"/>
+          <w:szCs w:val="24"/>
+        </w:rPr>
+        <w:t>+</w:t>
+      </w:r>
+      <w:r>
+        <w:rPr>
+          <w:sz w:val="24"/>
+          <w:szCs w:val="24"/>
+        </w:rPr>
+        <w:t>1.</w:t>
+      </w:r>
+    </w:p>
+    <w:p>
+      <w:pPr>
+        <w:pStyle w:val="ListParagraph"/>
+        <w:numPr>
+          <w:ilvl w:val="1"/>
+          <w:numId w:val="1"/>
+        </w:numPr>
+        <w:rPr>
+          <w:sz w:val="24"/>
+          <w:szCs w:val="24"/>
+        </w:rPr>
+      </w:pPr>
+      <w:r>
+        <w:rPr>
+          <w:sz w:val="24"/>
+          <w:szCs w:val="24"/>
+        </w:rPr>
+        <w:t>Specific areas (shadows, darkness) will conceal player by default if they’re carrying an object and suspicion is low.</w:t>
       </w:r>
     </w:p>
     <w:p>
@@ -480,7 +546,14 @@
           <w:sz w:val="24"/>
           <w:szCs w:val="24"/>
         </w:rPr>
-        <w:t>If player isn’t carrying an object and is not close to an enemy, they can’t be seen.</w:t>
+        <w:t>If the player is in the right area (shadows, darkness)</w:t>
+      </w:r>
+      <w:r>
+        <w:rPr>
+          <w:sz w:val="24"/>
+          <w:szCs w:val="24"/>
+        </w:rPr>
+        <w:t xml:space="preserve"> and suspicion is 0 (or slightly higher), the player is concealed.</w:t>
       </w:r>
     </w:p>
     <w:p>
@@ -500,101 +573,6 @@
           <w:sz w:val="24"/>
           <w:szCs w:val="24"/>
         </w:rPr>
-        <w:t>If player gets clos</w:t>
-      </w:r>
-      <w:r>
-        <w:rPr>
-          <w:sz w:val="24"/>
-          <w:szCs w:val="24"/>
-        </w:rPr>
-        <w:t>e to an enemy, raise suspicion</w:t>
-      </w:r>
-      <w:r>
-        <w:rPr>
-          <w:sz w:val="24"/>
-          <w:szCs w:val="24"/>
-        </w:rPr>
-        <w:t xml:space="preserve"> </w:t>
-      </w:r>
-      <w:r>
-        <w:rPr>
-          <w:sz w:val="24"/>
-          <w:szCs w:val="24"/>
-        </w:rPr>
-        <w:t>+</w:t>
-      </w:r>
-      <w:r>
-        <w:rPr>
-          <w:sz w:val="24"/>
-          <w:szCs w:val="24"/>
-        </w:rPr>
-        <w:t>1.</w:t>
-      </w:r>
-    </w:p>
-    <w:p>
-      <w:pPr>
-        <w:pStyle w:val="ListParagraph"/>
-        <w:numPr>
-          <w:ilvl w:val="1"/>
-          <w:numId w:val="1"/>
-        </w:numPr>
-        <w:rPr>
-          <w:sz w:val="24"/>
-          <w:szCs w:val="24"/>
-        </w:rPr>
-      </w:pPr>
-      <w:r>
-        <w:rPr>
-          <w:sz w:val="24"/>
-          <w:szCs w:val="24"/>
-        </w:rPr>
-        <w:t>Specific areas (shadows, darkness) will conceal player by default if they’re carrying an object and suspicion is low.</w:t>
-      </w:r>
-    </w:p>
-    <w:p>
-      <w:pPr>
-        <w:pStyle w:val="ListParagraph"/>
-        <w:numPr>
-          <w:ilvl w:val="2"/>
-          <w:numId w:val="1"/>
-        </w:numPr>
-        <w:rPr>
-          <w:sz w:val="24"/>
-          <w:szCs w:val="24"/>
-        </w:rPr>
-      </w:pPr>
-      <w:r>
-        <w:rPr>
-          <w:sz w:val="24"/>
-          <w:szCs w:val="24"/>
-        </w:rPr>
-        <w:t>If the player is in the right area (shadows, darkness)</w:t>
-      </w:r>
-      <w:r>
-        <w:rPr>
-          <w:sz w:val="24"/>
-          <w:szCs w:val="24"/>
-        </w:rPr>
-        <w:t xml:space="preserve"> and suspicion is 0 (or slightly higher), the player is concealed.</w:t>
-      </w:r>
-    </w:p>
-    <w:p>
-      <w:pPr>
-        <w:pStyle w:val="ListParagraph"/>
-        <w:numPr>
-          <w:ilvl w:val="1"/>
-          <w:numId w:val="1"/>
-        </w:numPr>
-        <w:rPr>
-          <w:sz w:val="24"/>
-          <w:szCs w:val="24"/>
-        </w:rPr>
-      </w:pPr>
-      <w:r>
-        <w:rPr>
-          <w:sz w:val="24"/>
-          <w:szCs w:val="24"/>
-        </w:rPr>
         <w:t>If player is in the right area, carrying an object, and suspicion is higher, or if they’re carrying an object in daylight/light source, set enemy suspicion +1 to a timer. Suspicion will continue to rise until player conceals themselves, drops the item, or the enemy starts to chase.</w:t>
       </w:r>
     </w:p>
@@ -605,6 +583,13 @@
           <w:szCs w:val="24"/>
         </w:rPr>
       </w:pPr>
+      <w:r>
+        <w:rPr>
+          <w:sz w:val="24"/>
+          <w:szCs w:val="24"/>
+        </w:rPr>
+        <w:br w:type="page"/>
+      </w:r>
     </w:p>
     <w:p>
       <w:pPr>
@@ -800,6 +785,66 @@
           <w:szCs w:val="24"/>
         </w:rPr>
         <w:t>Enemies can now patrol and chase the player. Enemies will return to their patrol after suspicion drops.</w:t>
+      </w:r>
+    </w:p>
+    <w:p>
+      <w:pPr>
+        <w:pStyle w:val="ListParagraph"/>
+        <w:numPr>
+          <w:ilvl w:val="0"/>
+          <w:numId w:val="2"/>
+        </w:numPr>
+        <w:rPr>
+          <w:sz w:val="24"/>
+          <w:szCs w:val="24"/>
+        </w:rPr>
+      </w:pPr>
+      <w:r>
+        <w:rPr>
+          <w:sz w:val="24"/>
+          <w:szCs w:val="24"/>
+        </w:rPr>
+        <w:t>Objects now disappear when falling too far.</w:t>
+      </w:r>
+    </w:p>
+    <w:p>
+      <w:pPr>
+        <w:pStyle w:val="ListParagraph"/>
+        <w:numPr>
+          <w:ilvl w:val="0"/>
+          <w:numId w:val="2"/>
+        </w:numPr>
+        <w:rPr>
+          <w:sz w:val="24"/>
+          <w:szCs w:val="24"/>
+        </w:rPr>
+      </w:pPr>
+      <w:r>
+        <w:rPr>
+          <w:sz w:val="24"/>
+          <w:szCs w:val="24"/>
+        </w:rPr>
+        <w:t>Player can now crouch and is shorter while crouching.</w:t>
+      </w:r>
+    </w:p>
+    <w:p>
+      <w:pPr>
+        <w:pStyle w:val="ListParagraph"/>
+        <w:numPr>
+          <w:ilvl w:val="1"/>
+          <w:numId w:val="2"/>
+        </w:numPr>
+        <w:rPr>
+          <w:sz w:val="24"/>
+          <w:szCs w:val="24"/>
+        </w:rPr>
+      </w:pPr>
+      <w:r>
+        <w:rPr>
+          <w:sz w:val="24"/>
+          <w:szCs w:val="24"/>
+        </w:rPr>
+        <w:t>Player can no longer crouch in midair.</w:t>
       </w:r>
       <w:bookmarkStart w:id="0" w:name="_GoBack"/>
       <w:bookmarkEnd w:id="0"/>
@@ -945,7 +990,7 @@
         <w:rFonts w:ascii="Symbol" w:hAnsi="Symbol" w:hint="default"/>
       </w:rPr>
     </w:lvl>
-    <w:lvl w:ilvl="1" w:tplc="04090003" w:tentative="1">
+    <w:lvl w:ilvl="1" w:tplc="04090003">
       <w:start w:val="1"/>
       <w:numFmt w:val="bullet"/>
       <w:lvlText w:val="o"/>

</xml_diff>